<commit_message>
nog een laatste aanpassing.
</commit_message>
<xml_diff>
--- a/verslagen/Technisch verslag/Technisch verslag Final.docx
+++ b/verslagen/Technisch verslag/Technisch verslag Final.docx
@@ -8,10 +8,14 @@
         <w:jc w:val="both"/>
         <w:rPr>
           <w:sz w:val="44"/>
+          <w:lang w:val="en-US"/>
         </w:rPr>
       </w:pPr>
       <w:bookmarkStart w:id="0" w:name="_Toc399084764"/>
       <w:r>
+        <w:rPr>
+          <w:lang w:val="en-US"/>
+        </w:rPr>
         <w:t>Big Little Wargame</w:t>
       </w:r>
     </w:p>
@@ -19,10 +23,32 @@
       <w:pPr>
         <w:pStyle w:val="Ondertitel"/>
         <w:jc w:val="both"/>
-      </w:pPr>
-      <w:r>
-        <w:t>Volledig adviesrapport</w:t>
-      </w:r>
+        <w:rPr>
+          <w:lang w:val="en-US"/>
+        </w:rPr>
+      </w:pPr>
+      <w:proofErr w:type="spellStart"/>
+      <w:r>
+        <w:rPr>
+          <w:lang w:val="en-US"/>
+        </w:rPr>
+        <w:t>Volledig</w:t>
+      </w:r>
+      <w:proofErr w:type="spellEnd"/>
+      <w:r>
+        <w:rPr>
+          <w:lang w:val="en-US"/>
+        </w:rPr>
+        <w:t xml:space="preserve"> </w:t>
+      </w:r>
+      <w:proofErr w:type="spellStart"/>
+      <w:r>
+        <w:rPr>
+          <w:lang w:val="en-US"/>
+        </w:rPr>
+        <w:t>adviesrapport</w:t>
+      </w:r>
+      <w:proofErr w:type="spellEnd"/>
     </w:p>
     <w:p>
       <w:pPr>
@@ -31,6 +57,7 @@
         <w:rPr>
           <w:sz w:val="36"/>
           <w:szCs w:val="20"/>
+          <w:lang w:val="en-US"/>
         </w:rPr>
       </w:pPr>
       <w:r>
@@ -104,6 +131,7 @@
         <w:rPr>
           <w:sz w:val="36"/>
           <w:szCs w:val="20"/>
+          <w:lang w:val="en-US"/>
         </w:rPr>
       </w:pPr>
     </w:p>
@@ -114,6 +142,7 @@
         <w:rPr>
           <w:sz w:val="36"/>
           <w:szCs w:val="20"/>
+          <w:lang w:val="en-US"/>
         </w:rPr>
       </w:pPr>
       <w:r>
@@ -121,6 +150,7 @@
           <w:rFonts w:eastAsiaTheme="majorBidi" w:cstheme="majorBidi"/>
           <w:sz w:val="36"/>
           <w:szCs w:val="36"/>
+          <w:lang w:val="en-US"/>
         </w:rPr>
         <w:t>Team: Fatal Error C1003</w:t>
       </w:r>
@@ -132,6 +162,7 @@
         <w:rPr>
           <w:sz w:val="36"/>
           <w:szCs w:val="20"/>
+          <w:lang w:val="en-US"/>
         </w:rPr>
       </w:pPr>
     </w:p>
@@ -142,6 +173,7 @@
         <w:rPr>
           <w:sz w:val="36"/>
           <w:szCs w:val="20"/>
+          <w:lang w:val="en-US"/>
         </w:rPr>
       </w:pPr>
     </w:p>
@@ -152,6 +184,7 @@
         <w:rPr>
           <w:sz w:val="36"/>
           <w:szCs w:val="20"/>
+          <w:lang w:val="en-US"/>
         </w:rPr>
       </w:pPr>
     </w:p>
@@ -589,6 +622,16 @@
       <w:r>
         <w:t>Uiteindelijk is met behulp van het klassendiagram de code van het spel ontstaan. In hoofdstuk drie worden de klassen toegelicht met hun methoden en attributen.</w:t>
       </w:r>
+    </w:p>
+    <w:p>
+      <w:pPr>
+        <w:jc w:val="both"/>
+      </w:pPr>
+      <w:r>
+        <w:t>Ook worden de fouten die tijdens het project zijn voorgekomen besproken. Als laatste zullen de conclusies en aanbevelingen de revue passeren.</w:t>
+      </w:r>
+      <w:bookmarkStart w:id="2" w:name="_GoBack"/>
+      <w:bookmarkEnd w:id="2"/>
     </w:p>
     <w:p>
       <w:pPr>
@@ -642,6 +685,7 @@
           <w:docPartUnique/>
         </w:docPartObj>
       </w:sdtPr>
+      <w:sdtEndPr/>
       <w:sdtContent>
         <w:p>
           <w:pPr>
@@ -1583,7 +1627,21 @@
                 <w:rStyle w:val="Hyperlink"/>
                 <w:noProof/>
               </w:rPr>
-              <w:t>Foutverwerkingen</w:t>
+              <w:t>Foutverwerking</w:t>
+            </w:r>
+            <w:r>
+              <w:rPr>
+                <w:rStyle w:val="Hyperlink"/>
+                <w:noProof/>
+              </w:rPr>
+              <w:t>e</w:t>
+            </w:r>
+            <w:r>
+              <w:rPr>
+                <w:rStyle w:val="Hyperlink"/>
+                <w:noProof/>
+              </w:rPr>
+              <w:t>n</w:t>
             </w:r>
             <w:r>
               <w:rPr>
@@ -2438,7 +2496,7 @@
           <w:numId w:val="20"/>
         </w:numPr>
       </w:pPr>
-      <w:bookmarkStart w:id="2" w:name="_Toc434874524"/>
+      <w:bookmarkStart w:id="3" w:name="_Toc434874524"/>
       <w:bookmarkEnd w:id="0"/>
       <w:r>
         <w:lastRenderedPageBreak/>
@@ -2447,7 +2505,7 @@
       <w:r>
         <w:t>nleiding</w:t>
       </w:r>
-      <w:bookmarkEnd w:id="2"/>
+      <w:bookmarkEnd w:id="3"/>
     </w:p>
     <w:p>
       <w:pPr>
@@ -2481,9 +2539,60 @@
     <w:p>
       <w:pPr>
         <w:jc w:val="both"/>
-      </w:pPr>
-      <w:r>
-        <w:t>De naam van het team komt van de vele foutmeldingen die tijdens het project langs zijn gekomen. De uitleg van Microsoft van deze foutmelding is:</w:t>
+        <w:rPr>
+          <w:lang w:val="en-US"/>
+        </w:rPr>
+      </w:pPr>
+      <w:r>
+        <w:t xml:space="preserve">De naam van het team komt van de vele foutmeldingen die tijdens het project langs zijn gekomen. </w:t>
+      </w:r>
+      <w:r>
+        <w:rPr>
+          <w:lang w:val="en-US"/>
+        </w:rPr>
+        <w:t xml:space="preserve">De </w:t>
+      </w:r>
+      <w:proofErr w:type="spellStart"/>
+      <w:r>
+        <w:rPr>
+          <w:lang w:val="en-US"/>
+        </w:rPr>
+        <w:t>uitleg</w:t>
+      </w:r>
+      <w:proofErr w:type="spellEnd"/>
+      <w:r>
+        <w:rPr>
+          <w:lang w:val="en-US"/>
+        </w:rPr>
+        <w:t xml:space="preserve"> van Microsoft van </w:t>
+      </w:r>
+      <w:proofErr w:type="spellStart"/>
+      <w:r>
+        <w:rPr>
+          <w:lang w:val="en-US"/>
+        </w:rPr>
+        <w:t>deze</w:t>
+      </w:r>
+      <w:proofErr w:type="spellEnd"/>
+      <w:r>
+        <w:rPr>
+          <w:lang w:val="en-US"/>
+        </w:rPr>
+        <w:t xml:space="preserve"> </w:t>
+      </w:r>
+      <w:proofErr w:type="spellStart"/>
+      <w:r>
+        <w:rPr>
+          <w:lang w:val="en-US"/>
+        </w:rPr>
+        <w:t>foutmelding</w:t>
+      </w:r>
+      <w:proofErr w:type="spellEnd"/>
+      <w:r>
+        <w:rPr>
+          <w:lang w:val="en-US"/>
+        </w:rPr>
+        <w:t xml:space="preserve"> is:</w:t>
       </w:r>
     </w:p>
     <w:p>
@@ -2517,64 +2626,57 @@
     <w:p>
       <w:pPr>
         <w:ind w:left="720"/>
+      </w:pPr>
+      <w:r>
         <w:rPr>
           <w:lang w:val="en-US"/>
         </w:rPr>
-      </w:pPr>
+        <w:t xml:space="preserve">Errors in the program are too numerous to allow recovery. </w:t>
+      </w:r>
+      <w:r>
+        <w:t xml:space="preserve">The compiler must </w:t>
+      </w:r>
+      <w:proofErr w:type="spellStart"/>
+      <w:r>
+        <w:t>terminate</w:t>
+      </w:r>
+      <w:proofErr w:type="spellEnd"/>
+      <w:r>
+        <w:t>.</w:t>
+      </w:r>
       <w:r>
         <w:rPr>
           <w:lang w:val="en-US"/>
         </w:rPr>
-        <w:t>Errors in the program are too numerous to allow recovery. The compiler must terminate.</w:t>
+        <w:fldChar w:fldCharType="begin"/>
+      </w:r>
+      <w:r>
+        <w:instrText xml:space="preserve"> ADDIN EN.CITE &lt;EndNote&gt;&lt;Cite&gt;&lt;Author&gt;Microsoft&lt;/Author&gt;&lt;Year&gt;2015&lt;/Year&gt;&lt;RecNum&gt;3&lt;/RecNum&gt;&lt;DisplayText&gt;(Microsoft, 2015)&lt;/DisplayText&gt;&lt;record&gt;&lt;rec-number&gt;3&lt;/rec-number&gt;&lt;foreign-keys&gt;&lt;key app="EN" db-id="wv50dzr59wzs2qe50xspvarae99p2w0e9f0v" timestamp="1446487423"&gt;3&lt;/key&gt;&lt;/foreign-keys&gt;&lt;ref-type name="Web Page"&gt;12&lt;/ref-type&gt;&lt;contributors&gt;&lt;authors&gt;&lt;author&gt;Microsoft&lt;/author&gt;&lt;/authors&gt;&lt;/contributors&gt;&lt;titles&gt;&lt;/titles&gt;&lt;dates&gt;&lt;year&gt;2015&lt;/year&gt;&lt;/dates&gt;&lt;publisher&gt;Microsoft Developer Network&lt;/publisher&gt;&lt;urls&gt;&lt;related-urls&gt;&lt;url&gt;https://msdn.microsoft.com/en-us/library/yeky0a1w.aspx&lt;/url&gt;&lt;/related-urls&gt;&lt;/urls&gt;&lt;language&gt;English&lt;/language&gt;&lt;/record&gt;&lt;/Cite&gt;&lt;/EndNote&gt;</w:instrText>
       </w:r>
       <w:r>
         <w:rPr>
           <w:lang w:val="en-US"/>
         </w:rPr>
-        <w:fldChar w:fldCharType="begin"/>
-      </w:r>
-      <w:r>
-        <w:rPr>
-          <w:lang w:val="en-US"/>
-        </w:rPr>
-        <w:instrText xml:space="preserve"> ADDIN EN.CITE &lt;EndNote&gt;&lt;Cite&gt;&lt;Author&gt;Microsoft&lt;/Author&gt;&lt;Year&gt;2015&lt;/Year&gt;&lt;RecNum&gt;3&lt;/RecNum&gt;&lt;DisplayText&gt;(Microsoft, 2015)&lt;/DisplayText&gt;&lt;record&gt;&lt;rec-number&gt;3&lt;/rec-number&gt;&lt;foreign-keys&gt;&lt;key app="EN" db-id="wv50dzr59wzs2qe50xspvarae99p2w0e9f0v" timestamp="1446487423"&gt;3&lt;/key&gt;&lt;/foreign-keys&gt;&lt;ref-type name="Web Page"&gt;12&lt;/ref-type&gt;&lt;contributors&gt;&lt;authors&gt;&lt;author&gt;Microsoft&lt;/author&gt;&lt;/authors&gt;&lt;/contributors&gt;&lt;titles&gt;&lt;/titles&gt;&lt;dates&gt;&lt;year&gt;2015&lt;/year&gt;&lt;/dates&gt;&lt;publisher&gt;Microsoft Developer Network&lt;/publisher&gt;&lt;urls&gt;&lt;related-urls&gt;&lt;url&gt;https://msdn.microsoft.com/en-us/library/yeky0a1w.aspx&lt;/url&gt;&lt;/related-urls&gt;&lt;/urls&gt;&lt;language&gt;English&lt;/language&gt;&lt;/record&gt;&lt;/Cite&gt;&lt;/EndNote&gt;</w:instrText>
-      </w:r>
-      <w:r>
-        <w:rPr>
-          <w:lang w:val="en-US"/>
-        </w:rPr>
         <w:fldChar w:fldCharType="separate"/>
       </w:r>
       <w:r>
-        <w:rPr>
-          <w:lang w:val="en-US"/>
-        </w:rPr>
         <w:t>(</w:t>
       </w:r>
       <w:hyperlink w:anchor="_ENREF_6" w:tooltip="Microsoft, 2015 #3" w:history="1">
         <w:r>
-          <w:rPr>
-            <w:lang w:val="en-US"/>
-          </w:rPr>
           <w:t>Microsoft, 2015</w:t>
         </w:r>
       </w:hyperlink>
       <w:r>
+        <w:t>)</w:t>
+      </w:r>
+      <w:r>
         <w:rPr>
           <w:lang w:val="en-US"/>
         </w:rPr>
-        <w:t>)</w:t>
-      </w:r>
-      <w:r>
-        <w:rPr>
-          <w:lang w:val="en-US"/>
-        </w:rPr>
         <w:fldChar w:fldCharType="end"/>
       </w:r>
       <w:r>
-        <w:rPr>
-          <w:lang w:val="en-US"/>
-        </w:rPr>
         <w:t xml:space="preserve"> </w:t>
       </w:r>
     </w:p>
@@ -2671,12 +2773,12 @@
           <w:numId w:val="20"/>
         </w:numPr>
       </w:pPr>
-      <w:bookmarkStart w:id="3" w:name="_Toc434874525"/>
+      <w:bookmarkStart w:id="4" w:name="_Toc434874525"/>
       <w:r>
         <w:lastRenderedPageBreak/>
         <w:t>Functioneel ontwerp</w:t>
       </w:r>
-      <w:bookmarkEnd w:id="3"/>
+      <w:bookmarkEnd w:id="4"/>
     </w:p>
     <w:p>
       <w:pPr>
@@ -2694,11 +2796,11 @@
           <w:numId w:val="20"/>
         </w:numPr>
       </w:pPr>
-      <w:bookmarkStart w:id="4" w:name="_Toc434874526"/>
+      <w:bookmarkStart w:id="5" w:name="_Toc434874526"/>
       <w:r>
         <w:t>Samenvatting Game Design Document</w:t>
       </w:r>
-      <w:bookmarkEnd w:id="4"/>
+      <w:bookmarkEnd w:id="5"/>
     </w:p>
     <w:p>
       <w:pPr>
@@ -2828,12 +2930,12 @@
           <w:numId w:val="20"/>
         </w:numPr>
       </w:pPr>
-      <w:bookmarkStart w:id="5" w:name="_Toc434874527"/>
+      <w:bookmarkStart w:id="6" w:name="_Toc434874527"/>
       <w:r>
         <w:lastRenderedPageBreak/>
         <w:t>Gemaakte keuzes</w:t>
       </w:r>
-      <w:bookmarkEnd w:id="5"/>
+      <w:bookmarkEnd w:id="6"/>
     </w:p>
     <w:p>
       <w:pPr>
@@ -3006,12 +3108,12 @@
           <w:numId w:val="20"/>
         </w:numPr>
       </w:pPr>
-      <w:bookmarkStart w:id="6" w:name="_Toc434874528"/>
+      <w:bookmarkStart w:id="7" w:name="_Toc434874528"/>
       <w:r>
         <w:lastRenderedPageBreak/>
         <w:t>Technisch Ontwerp</w:t>
       </w:r>
-      <w:bookmarkEnd w:id="6"/>
+      <w:bookmarkEnd w:id="7"/>
     </w:p>
     <w:p/>
     <w:p>
@@ -3124,11 +3226,11 @@
           <w:numId w:val="15"/>
         </w:numPr>
       </w:pPr>
-      <w:bookmarkStart w:id="7" w:name="_Toc434874529"/>
+      <w:bookmarkStart w:id="8" w:name="_Toc434874529"/>
       <w:r>
         <w:t>Architectuur</w:t>
       </w:r>
-      <w:bookmarkEnd w:id="7"/>
+      <w:bookmarkEnd w:id="8"/>
       <w:r>
         <w:t xml:space="preserve"> </w:t>
       </w:r>
@@ -3209,8 +3311,8 @@
           <w:numId w:val="15"/>
         </w:numPr>
       </w:pPr>
-      <w:bookmarkStart w:id="8" w:name="_Toc415668919"/>
       <w:bookmarkStart w:id="9" w:name="_Toc434874530"/>
+      <w:bookmarkStart w:id="10" w:name="_Toc415668919"/>
       <w:r>
         <w:t>Klassendiagram</w:t>
       </w:r>
@@ -3218,7 +3320,7 @@
       <w:r>
         <w:t xml:space="preserve"> </w:t>
       </w:r>
-      <w:bookmarkEnd w:id="8"/>
+      <w:bookmarkEnd w:id="10"/>
     </w:p>
     <w:p>
       <w:pPr>
@@ -3699,12 +3801,12 @@
           <w:numId w:val="18"/>
         </w:numPr>
       </w:pPr>
-      <w:bookmarkStart w:id="10" w:name="_Toc434874531"/>
+      <w:bookmarkStart w:id="11" w:name="_Toc434874531"/>
       <w:r>
         <w:lastRenderedPageBreak/>
         <w:t>Realisatie</w:t>
       </w:r>
-      <w:bookmarkEnd w:id="10"/>
+      <w:bookmarkEnd w:id="11"/>
     </w:p>
     <w:p>
       <w:pPr>
@@ -3727,11 +3829,11 @@
           <w:numId w:val="17"/>
         </w:numPr>
       </w:pPr>
-      <w:bookmarkStart w:id="11" w:name="_Toc434874532"/>
+      <w:bookmarkStart w:id="12" w:name="_Toc434874532"/>
       <w:r>
         <w:t>Software</w:t>
       </w:r>
-      <w:bookmarkEnd w:id="11"/>
+      <w:bookmarkEnd w:id="12"/>
     </w:p>
     <w:p>
       <w:pPr>
@@ -3772,7 +3874,23 @@
         <w:jc w:val="both"/>
       </w:pPr>
       <w:r>
-        <w:t xml:space="preserve">Simple and Fast Multimedia Library </w:t>
+        <w:t xml:space="preserve">Simple </w:t>
+      </w:r>
+      <w:proofErr w:type="spellStart"/>
+      <w:r>
+        <w:t>and</w:t>
+      </w:r>
+      <w:proofErr w:type="spellEnd"/>
+      <w:r>
+        <w:t xml:space="preserve"> </w:t>
+      </w:r>
+      <w:proofErr w:type="spellStart"/>
+      <w:r>
+        <w:t>Fast</w:t>
+      </w:r>
+      <w:proofErr w:type="spellEnd"/>
+      <w:r>
+        <w:t xml:space="preserve"> Multimedia Library </w:t>
       </w:r>
       <w:r>
         <w:t>(SFML) is een cross-platform software ontwikkel bibliotheek, ontworpen als een eenvoudig interface voor verschillende multimedia componenten in computers</w:t>
@@ -4064,12 +4182,12 @@
           <w:numId w:val="17"/>
         </w:numPr>
       </w:pPr>
-      <w:bookmarkStart w:id="12" w:name="_Toc434874533"/>
+      <w:bookmarkStart w:id="13" w:name="_Toc434874533"/>
       <w:r>
         <w:lastRenderedPageBreak/>
         <w:t>Planning</w:t>
       </w:r>
-      <w:bookmarkEnd w:id="12"/>
+      <w:bookmarkEnd w:id="13"/>
     </w:p>
     <w:p>
       <w:pPr>
@@ -4149,7 +4267,7 @@
       <w:pPr>
         <w:jc w:val="both"/>
       </w:pPr>
-      <w:bookmarkStart w:id="13" w:name="_Toc415668915"/>
+      <w:bookmarkStart w:id="14" w:name="_Toc415668915"/>
       <w:r>
         <w:t xml:space="preserve">In </w:t>
       </w:r>
@@ -4177,13 +4295,13 @@
         </w:numPr>
         <w:jc w:val="both"/>
       </w:pPr>
-      <w:bookmarkStart w:id="14" w:name="_Toc434874534"/>
-      <w:bookmarkEnd w:id="13"/>
+      <w:bookmarkStart w:id="15" w:name="_Toc434874534"/>
+      <w:bookmarkEnd w:id="14"/>
       <w:r>
         <w:lastRenderedPageBreak/>
         <w:t>Foutverwerkingen</w:t>
       </w:r>
-      <w:bookmarkEnd w:id="14"/>
+      <w:bookmarkEnd w:id="15"/>
     </w:p>
     <w:p/>
     <w:p>
@@ -4654,16 +4772,18 @@
     <w:p>
       <w:pPr>
         <w:pStyle w:val="Kop3"/>
-        <w:rPr>
-          <w:lang w:val="en-US"/>
-        </w:rPr>
-      </w:pPr>
-      <w:r>
-        <w:rPr>
-          <w:lang w:val="en-US"/>
-        </w:rPr>
+      </w:pPr>
+      <w:r>
         <w:lastRenderedPageBreak/>
-        <w:t>Visual Studio 2015 – unable to start program</w:t>
+        <w:t xml:space="preserve">Visual Studio 2015 – </w:t>
+      </w:r>
+      <w:proofErr w:type="spellStart"/>
+      <w:r>
+        <w:t>unable</w:t>
+      </w:r>
+      <w:proofErr w:type="spellEnd"/>
+      <w:r>
+        <w:t xml:space="preserve"> to start program</w:t>
       </w:r>
     </w:p>
     <w:p>
@@ -4735,12 +4855,12 @@
         </w:numPr>
         <w:jc w:val="both"/>
       </w:pPr>
-      <w:bookmarkStart w:id="15" w:name="_Toc434874535"/>
+      <w:bookmarkStart w:id="16" w:name="_Toc434874535"/>
       <w:r>
         <w:lastRenderedPageBreak/>
         <w:t>Conclusies en aanbevelingen</w:t>
       </w:r>
-      <w:bookmarkEnd w:id="15"/>
+      <w:bookmarkEnd w:id="16"/>
     </w:p>
     <w:p>
       <w:pPr>
@@ -4763,11 +4883,11 @@
           <w:numId w:val="17"/>
         </w:numPr>
       </w:pPr>
-      <w:bookmarkStart w:id="16" w:name="_Toc434874536"/>
+      <w:bookmarkStart w:id="17" w:name="_Toc434874536"/>
       <w:r>
         <w:t>Functionele conclusies en aanbevelingen</w:t>
       </w:r>
-      <w:bookmarkEnd w:id="16"/>
+      <w:bookmarkEnd w:id="17"/>
       <w:r>
         <w:fldChar w:fldCharType="begin"/>
       </w:r>
@@ -4846,9 +4966,13 @@
         <w:jc w:val="both"/>
         <w:rPr>
           <w:rFonts w:eastAsiaTheme="majorBidi" w:cstheme="majorBidi"/>
-        </w:rPr>
-      </w:pPr>
-      <w:r>
+          <w:lang w:val="en-US"/>
+        </w:rPr>
+      </w:pPr>
+      <w:r>
+        <w:rPr>
+          <w:lang w:val="en-US"/>
+        </w:rPr>
         <w:t xml:space="preserve">feedback message in de sound menu </w:t>
       </w:r>
     </w:p>
@@ -5023,12 +5147,12 @@
           <w:numId w:val="17"/>
         </w:numPr>
       </w:pPr>
-      <w:bookmarkStart w:id="17" w:name="_Toc434874537"/>
+      <w:bookmarkStart w:id="18" w:name="_Toc434874537"/>
       <w:r>
         <w:lastRenderedPageBreak/>
         <w:t>Technische conclusies en aanbevelingen</w:t>
       </w:r>
-      <w:bookmarkEnd w:id="17"/>
+      <w:bookmarkEnd w:id="18"/>
     </w:p>
     <w:p>
       <w:pPr>
@@ -5121,12 +5245,12 @@
         </w:numPr>
         <w:jc w:val="both"/>
       </w:pPr>
-      <w:bookmarkStart w:id="18" w:name="_Toc434874538"/>
+      <w:bookmarkStart w:id="19" w:name="_Toc434874538"/>
       <w:r>
         <w:lastRenderedPageBreak/>
         <w:t>Evaluatie</w:t>
       </w:r>
-      <w:bookmarkEnd w:id="18"/>
+      <w:bookmarkEnd w:id="19"/>
     </w:p>
     <w:p>
       <w:pPr>
@@ -5161,12 +5285,12 @@
         <w:pStyle w:val="Kop1"/>
         <w:jc w:val="both"/>
       </w:pPr>
-      <w:bookmarkStart w:id="19" w:name="_Toc434874539"/>
+      <w:bookmarkStart w:id="20" w:name="_Toc434874539"/>
       <w:r>
         <w:lastRenderedPageBreak/>
         <w:t>Appendices</w:t>
       </w:r>
-      <w:bookmarkEnd w:id="19"/>
+      <w:bookmarkEnd w:id="20"/>
     </w:p>
     <w:p>
       <w:pPr>
@@ -5174,7 +5298,7 @@
         <w:ind w:firstLine="720"/>
         <w:jc w:val="both"/>
       </w:pPr>
-      <w:bookmarkStart w:id="20" w:name="_Toc434874540"/>
+      <w:bookmarkStart w:id="21" w:name="_Toc434874540"/>
       <w:r>
         <w:t>A.1</w:t>
       </w:r>
@@ -5184,7 +5308,7 @@
       <w:r>
         <w:t>Klassendiagram</w:t>
       </w:r>
-      <w:bookmarkEnd w:id="20"/>
+      <w:bookmarkEnd w:id="21"/>
     </w:p>
     <w:p>
       <w:pPr>
@@ -5262,25 +5386,40 @@
         <w:pStyle w:val="Kop2"/>
         <w:ind w:firstLine="720"/>
         <w:jc w:val="both"/>
-      </w:pPr>
-      <w:bookmarkStart w:id="21" w:name="_Toc434874541"/>
-      <w:bookmarkStart w:id="22" w:name="_GoBack"/>
-      <w:bookmarkEnd w:id="22"/>
-      <w:r>
+        <w:rPr>
+          <w:lang w:val="en-US"/>
+        </w:rPr>
+      </w:pPr>
+      <w:bookmarkStart w:id="22" w:name="_Toc434874541"/>
+      <w:r>
+        <w:rPr>
+          <w:lang w:val="en-US"/>
+        </w:rPr>
         <w:lastRenderedPageBreak/>
         <w:t>A.2</w:t>
       </w:r>
       <w:r>
+        <w:rPr>
+          <w:lang w:val="en-US"/>
+        </w:rPr>
         <w:tab/>
       </w:r>
-      <w:r>
+      <w:proofErr w:type="spellStart"/>
+      <w:r>
+        <w:rPr>
+          <w:lang w:val="en-US"/>
+        </w:rPr>
         <w:t>Bronvermelding</w:t>
       </w:r>
-      <w:bookmarkEnd w:id="21"/>
-    </w:p>
-    <w:p>
-      <w:pPr>
-        <w:jc w:val="both"/>
+      <w:bookmarkEnd w:id="22"/>
+      <w:proofErr w:type="spellEnd"/>
+    </w:p>
+    <w:p>
+      <w:pPr>
+        <w:jc w:val="both"/>
+        <w:rPr>
+          <w:lang w:val="en-US"/>
+        </w:rPr>
       </w:pPr>
     </w:p>
     <w:p>
@@ -5300,7 +5439,6 @@
         <w:rPr>
           <w:rFonts w:asciiTheme="majorHAnsi" w:hAnsiTheme="majorHAnsi"/>
           <w:sz w:val="22"/>
-          <w:lang w:val="nl-NL"/>
         </w:rPr>
         <w:instrText xml:space="preserve"> ADDIN EN.REFLIST </w:instrText>
       </w:r>
@@ -5384,7 +5522,13 @@
       </w:pPr>
       <w:bookmarkStart w:id="27" w:name="_ENREF_5"/>
       <w:r>
-        <w:t>Kamphuis, A. (Producer). (2015). GIT en Dependencies. [Powerpoint] Retrieved from https://cursussen.sharepoint.hu.nl/fnt/46/TCTI-V2THO5-12/Studiemateriaal/GIT%20en%20Dependencies.pdf</w:t>
+        <w:rPr>
+          <w:lang w:val="nl-NL"/>
+        </w:rPr>
+        <w:t xml:space="preserve">Kamphuis, A. (Producer). (2015). GIT en Dependencies. </w:t>
+      </w:r>
+      <w:r>
+        <w:t>[Powerpoint] Retrieved from https://cursussen.sharepoint.hu.nl/fnt/46/TCTI-V2THO5-12/Studiemateriaal/GIT%20en%20Dependencies.pdf</w:t>
       </w:r>
       <w:bookmarkEnd w:id="27"/>
     </w:p>
@@ -5403,9 +5547,15 @@
       <w:pPr>
         <w:pStyle w:val="EndNoteBibliography"/>
         <w:ind w:left="720" w:hanging="720"/>
+        <w:rPr>
+          <w:lang w:val="nl-NL"/>
+        </w:rPr>
       </w:pPr>
       <w:bookmarkStart w:id="29" w:name="_ENREF_7"/>
       <w:r>
+        <w:rPr>
+          <w:lang w:val="nl-NL"/>
+        </w:rPr>
         <w:t xml:space="preserve">Nijkamp, R., Wagensveld, J. P., van den Berg, Z., &amp; Woe, W. (2015). Big Little Wargame - het game design document. 15. </w:t>
       </w:r>
       <w:bookmarkEnd w:id="29"/>
@@ -5414,14 +5564,21 @@
       <w:pPr>
         <w:pStyle w:val="EndNoteBibliography"/>
         <w:ind w:left="720" w:hanging="720"/>
+        <w:rPr>
+          <w:lang w:val="nl-NL"/>
+        </w:rPr>
       </w:pPr>
       <w:bookmarkStart w:id="30" w:name="_ENREF_8"/>
       <w:r>
+        <w:rPr>
+          <w:lang w:val="nl-NL"/>
+        </w:rPr>
         <w:t xml:space="preserve">van Heesch, D. (2008). Doxygen: Source code documentation generator tool. </w:t>
       </w:r>
       <w:r>
         <w:rPr>
           <w:i/>
+          <w:lang w:val="nl-NL"/>
         </w:rPr>
         <w:t xml:space="preserve">URL: </w:t>
       </w:r>
@@ -5430,6 +5587,7 @@
           <w:rPr>
             <w:rStyle w:val="Hyperlink"/>
             <w:i/>
+            <w:lang w:val="nl-NL"/>
           </w:rPr>
           <w:t>http://www</w:t>
         </w:r>
@@ -5437,10 +5595,14 @@
       <w:r>
         <w:rPr>
           <w:i/>
+          <w:lang w:val="nl-NL"/>
         </w:rPr>
         <w:t>. doxygen. org</w:t>
       </w:r>
       <w:r>
+        <w:rPr>
+          <w:lang w:val="nl-NL"/>
+        </w:rPr>
         <w:t xml:space="preserve">. </w:t>
       </w:r>
       <w:bookmarkEnd w:id="30"/>
@@ -5810,7 +5972,21 @@
         <w:rPr>
           <w:rFonts w:eastAsiaTheme="majorBidi" w:cstheme="majorBidi"/>
         </w:rPr>
-        <w:t xml:space="preserve"> onder menu / player)</w:t>
+        <w:t xml:space="preserve"> onder menu / </w:t>
+      </w:r>
+      <w:proofErr w:type="spellStart"/>
+      <w:r>
+        <w:rPr>
+          <w:rFonts w:eastAsiaTheme="majorBidi" w:cstheme="majorBidi"/>
+        </w:rPr>
+        <w:t>player</w:t>
+      </w:r>
+      <w:proofErr w:type="spellEnd"/>
+      <w:r>
+        <w:rPr>
+          <w:rFonts w:eastAsiaTheme="majorBidi" w:cstheme="majorBidi"/>
+        </w:rPr>
+        <w:t>)</w:t>
       </w:r>
     </w:p>
     <w:p>
@@ -5825,13 +6001,31 @@
         <w:jc w:val="both"/>
         <w:rPr>
           <w:rFonts w:eastAsiaTheme="majorBidi" w:cstheme="majorBidi"/>
+          <w:lang w:val="en-US"/>
         </w:rPr>
       </w:pPr>
       <w:r>
         <w:rPr>
           <w:rFonts w:eastAsiaTheme="majorBidi" w:cstheme="majorBidi"/>
-        </w:rPr>
-        <w:t>Player file (bevat player info)</w:t>
+          <w:lang w:val="en-US"/>
+        </w:rPr>
+        <w:t>Player file (</w:t>
+      </w:r>
+      <w:proofErr w:type="spellStart"/>
+      <w:r>
+        <w:rPr>
+          <w:rFonts w:eastAsiaTheme="majorBidi" w:cstheme="majorBidi"/>
+          <w:lang w:val="en-US"/>
+        </w:rPr>
+        <w:t>bevat</w:t>
+      </w:r>
+      <w:proofErr w:type="spellEnd"/>
+      <w:r>
+        <w:rPr>
+          <w:rFonts w:eastAsiaTheme="majorBidi" w:cstheme="majorBidi"/>
+          <w:lang w:val="en-US"/>
+        </w:rPr>
+        <w:t xml:space="preserve"> player info)</w:t>
       </w:r>
     </w:p>
     <w:p>
@@ -5888,13 +6082,47 @@
         <w:jc w:val="both"/>
         <w:rPr>
           <w:rFonts w:eastAsiaTheme="majorBidi" w:cstheme="majorBidi"/>
+          <w:lang w:val="en-US"/>
         </w:rPr>
       </w:pPr>
       <w:r>
         <w:rPr>
           <w:rFonts w:eastAsiaTheme="majorBidi" w:cstheme="majorBidi"/>
-        </w:rPr>
-        <w:t>Buildings file (bevat alle buildings)</w:t>
+          <w:lang w:val="en-US"/>
+        </w:rPr>
+        <w:t>Buildings file (</w:t>
+      </w:r>
+      <w:proofErr w:type="spellStart"/>
+      <w:r>
+        <w:rPr>
+          <w:rFonts w:eastAsiaTheme="majorBidi" w:cstheme="majorBidi"/>
+          <w:lang w:val="en-US"/>
+        </w:rPr>
+        <w:t>bevat</w:t>
+      </w:r>
+      <w:proofErr w:type="spellEnd"/>
+      <w:r>
+        <w:rPr>
+          <w:rFonts w:eastAsiaTheme="majorBidi" w:cstheme="majorBidi"/>
+          <w:lang w:val="en-US"/>
+        </w:rPr>
+        <w:t xml:space="preserve"> </w:t>
+      </w:r>
+      <w:proofErr w:type="spellStart"/>
+      <w:r>
+        <w:rPr>
+          <w:rFonts w:eastAsiaTheme="majorBidi" w:cstheme="majorBidi"/>
+          <w:lang w:val="en-US"/>
+        </w:rPr>
+        <w:t>alle</w:t>
+      </w:r>
+      <w:proofErr w:type="spellEnd"/>
+      <w:r>
+        <w:rPr>
+          <w:rFonts w:eastAsiaTheme="majorBidi" w:cstheme="majorBidi"/>
+          <w:lang w:val="en-US"/>
+        </w:rPr>
+        <w:t xml:space="preserve"> buildings)</w:t>
       </w:r>
     </w:p>
     <w:p>
@@ -5931,16 +6159,56 @@
         <w:jc w:val="both"/>
         <w:rPr>
           <w:rFonts w:eastAsiaTheme="majorBidi" w:cstheme="majorBidi"/>
+          <w:lang w:val="en-US"/>
         </w:rPr>
       </w:pPr>
       <w:r>
         <w:rPr>
           <w:rFonts w:eastAsiaTheme="majorBidi" w:cstheme="majorBidi"/>
-        </w:rPr>
-        <w:t>Exceptions file (bevalt alle exceptions)</w:t>
-      </w:r>
-    </w:p>
-    <w:p/>
+          <w:lang w:val="en-US"/>
+        </w:rPr>
+        <w:t>Exceptions file (</w:t>
+      </w:r>
+      <w:proofErr w:type="spellStart"/>
+      <w:r>
+        <w:rPr>
+          <w:rFonts w:eastAsiaTheme="majorBidi" w:cstheme="majorBidi"/>
+          <w:lang w:val="en-US"/>
+        </w:rPr>
+        <w:t>bevalt</w:t>
+      </w:r>
+      <w:proofErr w:type="spellEnd"/>
+      <w:r>
+        <w:rPr>
+          <w:rFonts w:eastAsiaTheme="majorBidi" w:cstheme="majorBidi"/>
+          <w:lang w:val="en-US"/>
+        </w:rPr>
+        <w:t xml:space="preserve"> </w:t>
+      </w:r>
+      <w:proofErr w:type="spellStart"/>
+      <w:r>
+        <w:rPr>
+          <w:rFonts w:eastAsiaTheme="majorBidi" w:cstheme="majorBidi"/>
+          <w:lang w:val="en-US"/>
+        </w:rPr>
+        <w:t>alle</w:t>
+      </w:r>
+      <w:proofErr w:type="spellEnd"/>
+      <w:r>
+        <w:rPr>
+          <w:rFonts w:eastAsiaTheme="majorBidi" w:cstheme="majorBidi"/>
+          <w:lang w:val="en-US"/>
+        </w:rPr>
+        <w:t xml:space="preserve"> exceptions)</w:t>
+      </w:r>
+    </w:p>
+    <w:p>
+      <w:pPr>
+        <w:rPr>
+          <w:lang w:val="en-US"/>
+        </w:rPr>
+      </w:pPr>
+    </w:p>
     <w:p>
       <w:r>
         <w:rPr>
@@ -5984,12 +6252,14 @@
           <w:rFonts w:eastAsiaTheme="majorBidi" w:cstheme="majorBidi"/>
         </w:rPr>
       </w:pPr>
+      <w:proofErr w:type="spellStart"/>
       <w:r>
         <w:rPr>
           <w:rFonts w:eastAsiaTheme="majorBidi" w:cstheme="majorBidi"/>
         </w:rPr>
         <w:t>fstream</w:t>
       </w:r>
+      <w:proofErr w:type="spellEnd"/>
     </w:p>
     <w:p>
       <w:pPr>
@@ -6005,12 +6275,14 @@
           <w:rFonts w:eastAsiaTheme="majorBidi" w:cstheme="majorBidi"/>
         </w:rPr>
       </w:pPr>
+      <w:proofErr w:type="spellStart"/>
       <w:r>
         <w:rPr>
           <w:rFonts w:eastAsiaTheme="majorBidi" w:cstheme="majorBidi"/>
         </w:rPr>
         <w:t>iostream</w:t>
       </w:r>
+      <w:proofErr w:type="spellEnd"/>
     </w:p>
     <w:p>
       <w:pPr>
@@ -7821,6 +8093,7 @@
           <w:bCs/>
           <w:i/>
           <w:iCs/>
+          <w:lang w:val="en-US"/>
         </w:rPr>
       </w:pPr>
       <w:r>
@@ -7830,6 +8103,7 @@
           <w:bCs/>
           <w:i/>
           <w:iCs/>
+          <w:lang w:val="en-US"/>
         </w:rPr>
         <w:t xml:space="preserve">HUD van unit (health / damage): </w:t>
       </w:r>
@@ -8571,6 +8845,7 @@
         <w:docPartUnique/>
       </w:docPartObj>
     </w:sdtPr>
+    <w:sdtEndPr/>
     <w:sdtContent>
       <w:p>
         <w:pPr>
@@ -8748,6 +9023,7 @@
         <w:docPartUnique/>
       </w:docPartObj>
     </w:sdtPr>
+    <w:sdtEndPr/>
     <w:sdtContent>
       <w:p>
         <w:pPr>
@@ -8925,6 +9201,7 @@
         <w:docPartUnique/>
       </w:docPartObj>
     </w:sdtPr>
+    <w:sdtEndPr/>
     <w:sdtContent>
       <w:p>
         <w:pPr>
@@ -12533,6 +12810,7 @@
   <w:style w:type="character" w:default="1" w:styleId="Standaardalinea-lettertype">
     <w:name w:val="Default Paragraph Font"/>
     <w:uiPriority w:val="1"/>
+    <w:semiHidden/>
     <w:unhideWhenUsed/>
   </w:style>
   <w:style w:type="table" w:default="1" w:styleId="Standaardtabel">
@@ -13610,18 +13888,18 @@
 </file>
 
 <file path=customXml/item3.xml><?xml version="1.0" encoding="utf-8"?>
-<p:properties xmlns:p="http://schemas.microsoft.com/office/2006/metadata/properties" xmlns:xsi="http://www.w3.org/2001/XMLSchema-instance" xmlns:pc="http://schemas.microsoft.com/office/infopath/2007/PartnerControls">
-  <documentManagement/>
-</p:properties>
-</file>
-
-<file path=customXml/item4.xml><?xml version="1.0" encoding="utf-8"?>
 <?mso-contentType ?>
 <FormTemplates xmlns="http://schemas.microsoft.com/sharepoint/v3/contenttype/forms">
   <Display>DocumentLibraryForm</Display>
   <Edit>DocumentLibraryForm</Edit>
   <New>DocumentLibraryForm</New>
 </FormTemplates>
+</file>
+
+<file path=customXml/item4.xml><?xml version="1.0" encoding="utf-8"?>
+<p:properties xmlns:p="http://schemas.microsoft.com/office/2006/metadata/properties" xmlns:xsi="http://www.w3.org/2001/XMLSchema-instance" xmlns:pc="http://schemas.microsoft.com/office/infopath/2007/PartnerControls">
+  <documentManagement/>
+</p:properties>
 </file>
 
 <file path=customXml/item5.xml><?xml version="1.0" encoding="utf-8"?>
@@ -13763,6 +14041,14 @@
 </file>
 
 <file path=customXml/itemProps3.xml><?xml version="1.0" encoding="utf-8"?>
+<ds:datastoreItem xmlns:ds="http://schemas.openxmlformats.org/officeDocument/2006/customXml" ds:itemID="{6668AF4A-AACB-4E71-A289-C39DAC5D927C}">
+  <ds:schemaRefs>
+    <ds:schemaRef ds:uri="http://schemas.microsoft.com/sharepoint/v3/contenttype/forms"/>
+  </ds:schemaRefs>
+</ds:datastoreItem>
+</file>
+
+<file path=customXml/itemProps4.xml><?xml version="1.0" encoding="utf-8"?>
 <ds:datastoreItem xmlns:ds="http://schemas.openxmlformats.org/officeDocument/2006/customXml" ds:itemID="{ECDC4519-8674-4BE5-9077-A8B3990430F3}">
   <ds:schemaRefs>
     <ds:schemaRef ds:uri="http://schemas.microsoft.com/office/2006/metadata/properties"/>
@@ -13771,16 +14057,8 @@
 </ds:datastoreItem>
 </file>
 
-<file path=customXml/itemProps4.xml><?xml version="1.0" encoding="utf-8"?>
-<ds:datastoreItem xmlns:ds="http://schemas.openxmlformats.org/officeDocument/2006/customXml" ds:itemID="{6668AF4A-AACB-4E71-A289-C39DAC5D927C}">
-  <ds:schemaRefs>
-    <ds:schemaRef ds:uri="http://schemas.microsoft.com/sharepoint/v3/contenttype/forms"/>
-  </ds:schemaRefs>
-</ds:datastoreItem>
-</file>
-
 <file path=customXml/itemProps5.xml><?xml version="1.0" encoding="utf-8"?>
-<ds:datastoreItem xmlns:ds="http://schemas.openxmlformats.org/officeDocument/2006/customXml" ds:itemID="{015B609A-C539-496D-868B-0711A104577B}">
+<ds:datastoreItem xmlns:ds="http://schemas.openxmlformats.org/officeDocument/2006/customXml" ds:itemID="{D3312CF4-1D57-4C57-8918-3DEB55005BBB}">
   <ds:schemaRefs>
     <ds:schemaRef ds:uri="http://schemas.openxmlformats.org/officeDocument/2006/bibliography"/>
   </ds:schemaRefs>

</xml_diff>